<commit_message>
alle documentatie downloaden van google
</commit_message>
<xml_diff>
--- a/documentatie/Ontwikkelomgeving/Ontwikkelomgeving .docx
+++ b/documentatie/Ontwikkelomgeving/Ontwikkelomgeving .docx
@@ -37,7 +37,7 @@
                 <wp:extent cx="1095375" cy="119807"/>
                 <wp:effectExtent b="0" l="0" r="0" t="0"/>
                 <wp:wrapSquare wrapText="bothSides" distB="0" distT="0" distL="0" distR="0"/>
-                <wp:docPr id="3" name=""/>
+                <wp:docPr id="4" name=""/>
                 <a:graphic>
                   <a:graphicData uri="http://schemas.microsoft.com/office/word/2010/wordprocessingGroup">
                     <wpg:wgp>
@@ -148,12 +148,12 @@
                 <wp:extent cx="1095375" cy="119807"/>
                 <wp:effectExtent b="0" l="0" r="0" t="0"/>
                 <wp:wrapSquare wrapText="bothSides" distB="0" distT="0" distL="0" distR="0"/>
-                <wp:docPr id="3" name="image4.png"/>
+                <wp:docPr id="4" name="image5.png"/>
                 <a:graphic>
                   <a:graphicData uri="http://schemas.openxmlformats.org/drawingml/2006/picture">
                     <pic:pic>
                       <pic:nvPicPr>
-                        <pic:cNvPr id="0" name="image4.png"/>
+                        <pic:cNvPr id="0" name="image5.png"/>
                         <pic:cNvPicPr preferRelativeResize="0"/>
                       </pic:nvPicPr>
                       <pic:blipFill>
@@ -259,8 +259,214 @@
         <w:spacing w:line="312" w:lineRule="auto"/>
         <w:rPr/>
       </w:pPr>
-      <w:bookmarkStart w:colFirst="0" w:colLast="0" w:name="_f6d4yq8nxz9b" w:id="2"/>
+      <w:bookmarkStart w:colFirst="0" w:colLast="0" w:name="_ce8jlrvvs0el" w:id="2"/>
       <w:bookmarkEnd w:id="2"/>
+      <w:r>
+        <w:rPr/>
+        <mc:AlternateContent>
+          <mc:Choice Requires="wpg">
+            <w:drawing>
+              <wp:inline distB="0" distT="0" distL="0" distR="0">
+                <wp:extent cx="647700" cy="60722"/>
+                <wp:effectExtent b="0" l="0" r="0" t="0"/>
+                <wp:docPr id="3" name=""/>
+                <a:graphic>
+                  <a:graphicData uri="http://schemas.microsoft.com/office/word/2010/wordprocessingGroup">
+                    <wpg:wgp>
+                      <wpg:cNvGrpSpPr/>
+                      <wpg:grpSpPr>
+                        <a:xfrm>
+                          <a:off x="829856" y="1610579"/>
+                          <a:ext cx="647700" cy="60722"/>
+                          <a:chOff x="829856" y="1610579"/>
+                          <a:chExt cx="589606" cy="37548"/>
+                        </a:xfrm>
+                      </wpg:grpSpPr>
+                      <wpg:grpSp>
+                        <wpg:cNvGrpSpPr/>
+                        <wpg:grpSpPr>
+                          <a:xfrm>
+                            <a:off x="829856" y="1610579"/>
+                            <a:ext cx="589606" cy="37548"/>
+                            <a:chOff x="4580561" y="2589004"/>
+                            <a:chExt cx="1064464" cy="25200"/>
+                          </a:xfrm>
+                        </wpg:grpSpPr>
+                        <wps:wsp>
+                          <wps:cNvSpPr/>
+                          <wps:cNvPr id="3" name="Shape 3"/>
+                          <wps:spPr>
+                            <a:xfrm rot="-5400000">
+                              <a:off x="5366325" y="2335504"/>
+                              <a:ext cx="25200" cy="532200"/>
+                            </a:xfrm>
+                            <a:prstGeom prst="rect">
+                              <a:avLst/>
+                            </a:prstGeom>
+                            <a:solidFill>
+                              <a:srgbClr val="EB5600"/>
+                            </a:solidFill>
+                            <a:ln>
+                              <a:noFill/>
+                            </a:ln>
+                          </wps:spPr>
+                          <wps:txbx>
+                            <w:txbxContent>
+                              <w:p>
+                                <w:pPr>
+                                  <w:spacing w:after="0" w:before="0" w:line="240"/>
+                                  <w:ind w:left="0" w:right="0" w:firstLine="0"/>
+                                  <w:jc w:val="left"/>
+                                  <w:textDirection w:val="btLr"/>
+                                </w:pPr>
+                              </w:p>
+                            </w:txbxContent>
+                          </wps:txbx>
+                          <wps:bodyPr anchorCtr="0" anchor="ctr" bIns="91425" lIns="91425" spcFirstLastPara="1" rIns="91425" wrap="square" tIns="91425">
+                            <a:noAutofit/>
+                          </wps:bodyPr>
+                        </wps:wsp>
+                        <wps:wsp>
+                          <wps:cNvSpPr/>
+                          <wps:cNvPr id="4" name="Shape 4"/>
+                          <wps:spPr>
+                            <a:xfrm rot="-5400000">
+                              <a:off x="4836311" y="2333254"/>
+                              <a:ext cx="25200" cy="536700"/>
+                            </a:xfrm>
+                            <a:prstGeom prst="rect">
+                              <a:avLst/>
+                            </a:prstGeom>
+                            <a:solidFill>
+                              <a:srgbClr val="1A9988"/>
+                            </a:solidFill>
+                            <a:ln>
+                              <a:noFill/>
+                            </a:ln>
+                          </wps:spPr>
+                          <wps:txbx>
+                            <w:txbxContent>
+                              <w:p>
+                                <w:pPr>
+                                  <w:spacing w:after="0" w:before="0" w:line="240"/>
+                                  <w:ind w:left="0" w:right="0" w:firstLine="0"/>
+                                  <w:jc w:val="left"/>
+                                  <w:textDirection w:val="btLr"/>
+                                </w:pPr>
+                              </w:p>
+                            </w:txbxContent>
+                          </wps:txbx>
+                          <wps:bodyPr anchorCtr="0" anchor="ctr" bIns="91425" lIns="91425" spcFirstLastPara="1" rIns="91425" wrap="square" tIns="91425">
+                            <a:noAutofit/>
+                          </wps:bodyPr>
+                        </wps:wsp>
+                      </wpg:grpSp>
+                    </wpg:wgp>
+                  </a:graphicData>
+                </a:graphic>
+              </wp:inline>
+            </w:drawing>
+          </mc:Choice>
+          <mc:Fallback>
+            <w:drawing>
+              <wp:inline distB="0" distT="0" distL="0" distR="0">
+                <wp:extent cx="647700" cy="60722"/>
+                <wp:effectExtent b="0" l="0" r="0" t="0"/>
+                <wp:docPr id="3" name="image4.png"/>
+                <a:graphic>
+                  <a:graphicData uri="http://schemas.openxmlformats.org/drawingml/2006/picture">
+                    <pic:pic>
+                      <pic:nvPicPr>
+                        <pic:cNvPr id="0" name="image4.png"/>
+                        <pic:cNvPicPr preferRelativeResize="0"/>
+                      </pic:nvPicPr>
+                      <pic:blipFill>
+                        <a:blip r:embed="rId7"/>
+                        <a:srcRect/>
+                        <a:stretch>
+                          <a:fillRect/>
+                        </a:stretch>
+                      </pic:blipFill>
+                      <pic:spPr>
+                        <a:xfrm>
+                          <a:off x="0" y="0"/>
+                          <a:ext cx="647700" cy="60722"/>
+                        </a:xfrm>
+                        <a:prstGeom prst="rect"/>
+                        <a:ln/>
+                      </pic:spPr>
+                    </pic:pic>
+                  </a:graphicData>
+                </a:graphic>
+              </wp:inline>
+            </w:drawing>
+          </mc:Fallback>
+        </mc:AlternateContent>
+      </w:r>
+      <w:r>
+        <w:rPr>
+          <w:rtl w:val="0"/>
+        </w:rPr>
+      </w:r>
+    </w:p>
+    <w:p>
+      <w:pPr>
+        <w:pStyle w:val="Heading1"/>
+        <w:ind w:left="0" w:firstLine="0"/>
+        <w:rPr/>
+      </w:pPr>
+      <w:bookmarkStart w:colFirst="0" w:colLast="0" w:name="_wuzignacatzl" w:id="3"/>
+      <w:bookmarkEnd w:id="3"/>
+      <w:r>
+        <w:rPr>
+          <w:rtl w:val="0"/>
+        </w:rPr>
+        <w:t xml:space="preserve">Inleiding</w:t>
+      </w:r>
+    </w:p>
+    <w:p>
+      <w:pPr>
+        <w:rPr/>
+      </w:pPr>
+      <w:r>
+        <w:rPr>
+          <w:rtl w:val="0"/>
+        </w:rPr>
+      </w:r>
+    </w:p>
+    <w:p>
+      <w:pPr>
+        <w:rPr/>
+      </w:pPr>
+      <w:r>
+        <w:rPr>
+          <w:rtl w:val="0"/>
+        </w:rPr>
+        <w:t xml:space="preserve">In dit document zal ik beschrijven hoe mijn ontwikkelomgeving er uit ziet. Er zal beschreven worden welke versies er gebruikt worden. Daarnaast wordt er ook aangegeven of er wijzigingen gedaan zijn aan de standaard instellingen. </w:t>
+      </w:r>
+    </w:p>
+    <w:p>
+      <w:pPr>
+        <w:pStyle w:val="Heading1"/>
+        <w:spacing w:line="312" w:lineRule="auto"/>
+        <w:rPr/>
+      </w:pPr>
+      <w:bookmarkStart w:colFirst="0" w:colLast="0" w:name="_r975j1jeg15" w:id="4"/>
+      <w:bookmarkEnd w:id="4"/>
+      <w:r>
+        <w:rPr>
+          <w:rtl w:val="0"/>
+        </w:rPr>
+      </w:r>
+    </w:p>
+    <w:p>
+      <w:pPr>
+        <w:pStyle w:val="Heading1"/>
+        <w:spacing w:line="312" w:lineRule="auto"/>
+        <w:rPr/>
+      </w:pPr>
+      <w:bookmarkStart w:colFirst="0" w:colLast="0" w:name="_9hfgsgzddmq6" w:id="5"/>
+      <w:bookmarkEnd w:id="5"/>
       <w:r>
         <w:rPr/>
         <mc:AlternateContent>
@@ -381,7 +587,7 @@
                         <pic:cNvPicPr preferRelativeResize="0"/>
                       </pic:nvPicPr>
                       <pic:blipFill>
-                        <a:blip r:embed="rId7"/>
+                        <a:blip r:embed="rId8"/>
                         <a:srcRect/>
                         <a:stretch>
                           <a:fillRect/>
@@ -415,8 +621,8 @@
         <w:ind w:left="0" w:firstLine="0"/>
         <w:rPr/>
       </w:pPr>
-      <w:bookmarkStart w:colFirst="0" w:colLast="0" w:name="_l6fl6w3pazod" w:id="3"/>
-      <w:bookmarkEnd w:id="3"/>
+      <w:bookmarkStart w:colFirst="0" w:colLast="0" w:name="_l6fl6w3pazod" w:id="6"/>
+      <w:bookmarkEnd w:id="6"/>
       <w:r>
         <w:rPr>
           <w:rtl w:val="0"/>
@@ -442,91 +648,91 @@
         <w:rPr>
           <w:rtl w:val="0"/>
         </w:rPr>
-        <w:t xml:space="preserve">Mijn ontwikkelomgeving bestaat uit PHP, javascript, html en CSS.</w:t>
-      </w:r>
-    </w:p>
-    <w:p>
-      <w:pPr>
-        <w:rPr/>
-      </w:pPr>
-      <w:r>
-        <w:rPr>
-          <w:rtl w:val="0"/>
-        </w:rPr>
-      </w:r>
-    </w:p>
-    <w:p>
-      <w:pPr>
-        <w:rPr/>
-      </w:pPr>
-      <w:r>
-        <w:rPr>
-          <w:rtl w:val="0"/>
-        </w:rPr>
-        <w:t xml:space="preserve">Voor het programmeren gebruik ik de code editor Sublime text 3. Ik heb deze code editor gekozen omdat ik er goede ervaring mee heb.</w:t>
-      </w:r>
-    </w:p>
-    <w:p>
-      <w:pPr>
-        <w:rPr/>
-      </w:pPr>
-      <w:r>
-        <w:rPr>
-          <w:rtl w:val="0"/>
-        </w:rPr>
-      </w:r>
-    </w:p>
-    <w:p>
-      <w:pPr>
-        <w:rPr/>
-      </w:pPr>
-      <w:r>
-        <w:rPr>
-          <w:rtl w:val="0"/>
-        </w:rPr>
-        <w:t xml:space="preserve">Verder gebruik ik xampp om het project lokaal te testen. De PHP wordt gedraaid door localhost op poort 80 en 443. </w:t>
-      </w:r>
-    </w:p>
-    <w:p>
-      <w:pPr>
-        <w:rPr/>
-      </w:pPr>
-      <w:r>
-        <w:rPr>
-          <w:rtl w:val="0"/>
-        </w:rPr>
-      </w:r>
-    </w:p>
-    <w:p>
-      <w:pPr>
-        <w:rPr/>
-      </w:pPr>
-      <w:r>
-        <w:rPr>
-          <w:rtl w:val="0"/>
-        </w:rPr>
-        <w:t xml:space="preserve">PHPMyAdmin gebruik ik om een database te maken. Die heb ik nodig om data op te slaan.</w:t>
-      </w:r>
-    </w:p>
-    <w:p>
-      <w:pPr>
-        <w:rPr/>
-      </w:pPr>
-      <w:r>
-        <w:rPr>
-          <w:rtl w:val="0"/>
-        </w:rPr>
-      </w:r>
-    </w:p>
-    <w:p>
-      <w:pPr>
-        <w:rPr/>
-      </w:pPr>
-      <w:r>
-        <w:rPr>
-          <w:rtl w:val="0"/>
-        </w:rPr>
-        <w:t xml:space="preserve">Om verder het systeem te testen worden zoveel mogelijk web browsers gebruikt. Zoals Chrome, firefox, edge en opera.</w:t>
+        <w:t xml:space="preserve">Mijn ontwikkelomgeving bestaat uit PHP(7.4.3), javascript, html en CSS.</w:t>
+      </w:r>
+    </w:p>
+    <w:p>
+      <w:pPr>
+        <w:rPr/>
+      </w:pPr>
+      <w:r>
+        <w:rPr>
+          <w:rtl w:val="0"/>
+        </w:rPr>
+      </w:r>
+    </w:p>
+    <w:p>
+      <w:pPr>
+        <w:rPr/>
+      </w:pPr>
+      <w:r>
+        <w:rPr>
+          <w:rtl w:val="0"/>
+        </w:rPr>
+        <w:t xml:space="preserve">Voor het programmeren gebruik ik de code editor Sublime text 3(3.2.2). Ik heb deze code editor gekozen omdat ik er goede ervaring mee heb.</w:t>
+      </w:r>
+    </w:p>
+    <w:p>
+      <w:pPr>
+        <w:rPr/>
+      </w:pPr>
+      <w:r>
+        <w:rPr>
+          <w:rtl w:val="0"/>
+        </w:rPr>
+      </w:r>
+    </w:p>
+    <w:p>
+      <w:pPr>
+        <w:rPr/>
+      </w:pPr>
+      <w:r>
+        <w:rPr>
+          <w:rtl w:val="0"/>
+        </w:rPr>
+        <w:t xml:space="preserve">Verder gebruik ik xampp(3.2.4) om het project lokaal te testen. De PHP wordt gedraaid door localhost op poort 80 en 443. </w:t>
+      </w:r>
+    </w:p>
+    <w:p>
+      <w:pPr>
+        <w:rPr/>
+      </w:pPr>
+      <w:r>
+        <w:rPr>
+          <w:rtl w:val="0"/>
+        </w:rPr>
+      </w:r>
+    </w:p>
+    <w:p>
+      <w:pPr>
+        <w:rPr/>
+      </w:pPr>
+      <w:r>
+        <w:rPr>
+          <w:rtl w:val="0"/>
+        </w:rPr>
+        <w:t xml:space="preserve">PHPMyAdmin 5.0.1 gebruik ik om een database te maken. Die heb ik nodig om data op te slaan.</w:t>
+      </w:r>
+    </w:p>
+    <w:p>
+      <w:pPr>
+        <w:rPr/>
+      </w:pPr>
+      <w:r>
+        <w:rPr>
+          <w:rtl w:val="0"/>
+        </w:rPr>
+      </w:r>
+    </w:p>
+    <w:p>
+      <w:pPr>
+        <w:rPr/>
+      </w:pPr>
+      <w:r>
+        <w:rPr>
+          <w:rtl w:val="0"/>
+        </w:rPr>
+        <w:t xml:space="preserve">Om verder het systeem te testen worden zoveel mogelijk web browsers gebruikt. Zoals Chrome(version 81.0.4044.138 (Official Build) (64-bit)), firefox(77.0b7 (64-bits)), edge(44.18362.449.0) en opera(68.0.3618.104).</w:t>
       </w:r>
     </w:p>
     <w:p>
@@ -556,8 +762,8 @@
         <w:spacing w:line="312" w:lineRule="auto"/>
         <w:rPr/>
       </w:pPr>
-      <w:bookmarkStart w:colFirst="0" w:colLast="0" w:name="_4lla9b39l9g" w:id="4"/>
-      <w:bookmarkEnd w:id="4"/>
+      <w:bookmarkStart w:colFirst="0" w:colLast="0" w:name="_4lla9b39l9g" w:id="7"/>
+      <w:bookmarkEnd w:id="7"/>
       <w:r>
         <w:br w:type="page"/>
       </w:r>
@@ -573,8 +779,8 @@
         <w:spacing w:line="312" w:lineRule="auto"/>
         <w:rPr/>
       </w:pPr>
-      <w:bookmarkStart w:colFirst="0" w:colLast="0" w:name="_yot8gyc3g7fx" w:id="5"/>
-      <w:bookmarkEnd w:id="5"/>
+      <w:bookmarkStart w:colFirst="0" w:colLast="0" w:name="_yot8gyc3g7fx" w:id="8"/>
+      <w:bookmarkEnd w:id="8"/>
       <w:r>
         <w:rPr/>
         <mc:AlternateContent>
@@ -695,7 +901,7 @@
                         <pic:cNvPicPr preferRelativeResize="0"/>
                       </pic:nvPicPr>
                       <pic:blipFill>
-                        <a:blip r:embed="rId8"/>
+                        <a:blip r:embed="rId9"/>
                         <a:srcRect/>
                         <a:stretch>
                           <a:fillRect/>
@@ -729,8 +935,8 @@
         <w:ind w:left="0" w:firstLine="0"/>
         <w:rPr/>
       </w:pPr>
-      <w:bookmarkStart w:colFirst="0" w:colLast="0" w:name="_j05ks4g48cqh" w:id="6"/>
-      <w:bookmarkEnd w:id="6"/>
+      <w:bookmarkStart w:colFirst="0" w:colLast="0" w:name="_j05ks4g48cqh" w:id="9"/>
+      <w:bookmarkEnd w:id="9"/>
       <w:r>
         <w:rPr>
           <w:rtl w:val="0"/>
@@ -779,7 +985,7 @@
           <wp:inline distB="114300" distT="114300" distL="114300" distR="114300">
             <wp:extent cx="5943600" cy="4267200"/>
             <wp:effectExtent b="0" l="0" r="0" t="0"/>
-            <wp:docPr id="4" name="image1.png"/>
+            <wp:docPr id="5" name="image1.png"/>
             <a:graphic>
               <a:graphicData uri="http://schemas.openxmlformats.org/drawingml/2006/picture">
                 <pic:pic>
@@ -788,7 +994,7 @@
                     <pic:cNvPicPr preferRelativeResize="0"/>
                   </pic:nvPicPr>
                   <pic:blipFill>
-                    <a:blip r:embed="rId9"/>
+                    <a:blip r:embed="rId10"/>
                     <a:srcRect b="0" l="0" r="0" t="0"/>
                     <a:stretch>
                       <a:fillRect/>
@@ -837,10 +1043,10 @@
       </w:r>
     </w:p>
     <w:sectPr>
-      <w:headerReference r:id="rId10" w:type="default"/>
-      <w:headerReference r:id="rId11" w:type="first"/>
-      <w:footerReference r:id="rId12" w:type="default"/>
-      <w:footerReference r:id="rId13" w:type="first"/>
+      <w:headerReference r:id="rId11" w:type="default"/>
+      <w:headerReference r:id="rId12" w:type="first"/>
+      <w:footerReference r:id="rId13" w:type="default"/>
+      <w:footerReference r:id="rId14" w:type="first"/>
       <w:pgSz w:h="15840" w:w="12240"/>
       <w:pgMar w:bottom="1440" w:top="1440" w:left="1440" w:right="1440" w:header="0" w:footer="720"/>
       <w:pgNumType w:start="0"/>

</xml_diff>